<commit_message>
Final update of php and css files..
</commit_message>
<xml_diff>
--- a/Web Technologies.docx
+++ b/Web Technologies.docx
@@ -2826,6 +2826,48 @@
           <w:szCs w:val="24"/>
         </w:rPr>
         <w:t>Faster development: Reuse enables faster development. Object oriented programming languages come with rich libraries of objects, and the code developed during projects is also reusable in future projects.</w:t>
+      </w:r>
+    </w:p>
+    <w:p>
+      <w:pPr>
+        <w:pStyle w:val="ListParagraph"/>
+        <w:rPr>
+          <w:sz w:val="24"/>
+          <w:szCs w:val="24"/>
+        </w:rPr>
+      </w:pPr>
+    </w:p>
+    <w:p>
+      <w:pPr>
+        <w:pStyle w:val="ListParagraph"/>
+        <w:rPr>
+          <w:sz w:val="24"/>
+          <w:szCs w:val="24"/>
+        </w:rPr>
+      </w:pPr>
+    </w:p>
+    <w:p>
+      <w:pPr>
+        <w:pStyle w:val="ListParagraph"/>
+        <w:ind w:left="0"/>
+        <w:rPr>
+          <w:sz w:val="24"/>
+          <w:szCs w:val="24"/>
+        </w:rPr>
+      </w:pPr>
+      <w:r>
+        <w:rPr>
+          <w:sz w:val="24"/>
+          <w:szCs w:val="24"/>
+        </w:rPr>
+        <w:t xml:space="preserve">3) Github link for my project is:   </w:t>
+      </w:r>
+      <w:r>
+        <w:rPr>
+          <w:sz w:val="24"/>
+          <w:szCs w:val="24"/>
+        </w:rPr>
+        <w:t>https://github.com/kjnithin/Pizza_online_order.git</w:t>
       </w:r>
     </w:p>
     <w:p>

</xml_diff>